<commit_message>
Add move legend instruction to user guide
</commit_message>
<xml_diff>
--- a/doc/Visual Statistics User Guide.docx
+++ b/doc/Visual Statistics User Guide.docx
@@ -12,13 +12,6 @@
     </w:p>
     <w:sdt>
       <w:sdtPr>
-        <w:id w:val="335029"/>
-        <w:docPartObj>
-          <w:docPartGallery w:val="Table of Contents"/>
-          <w:docPartUnique/>
-        </w:docPartObj>
-      </w:sdtPr>
-      <w:sdtEndPr>
         <w:rPr>
           <w:rFonts w:asciiTheme="minorHAnsi" w:eastAsiaTheme="minorEastAsia" w:hAnsiTheme="minorHAnsi" w:cstheme="minorBidi"/>
           <w:b w:val="0"/>
@@ -28,7 +21,12 @@
           <w:szCs w:val="22"/>
           <w:lang w:eastAsia="zh-CN"/>
         </w:rPr>
-      </w:sdtEndPr>
+        <w:id w:val="335029"/>
+        <w:docPartObj>
+          <w:docPartGallery w:val="Table of Contents"/>
+          <w:docPartUnique/>
+        </w:docPartObj>
+      </w:sdtPr>
       <w:sdtContent>
         <w:p>
           <w:pPr>
@@ -876,6 +874,9 @@
         <w:ind w:left="715"/>
       </w:pPr>
       <w:r>
+        <w:rPr>
+          <w:noProof/>
+        </w:rPr>
         <w:lastRenderedPageBreak/>
         <w:drawing>
           <wp:inline distT="0" distB="0" distL="0" distR="0">
@@ -1147,6 +1148,9 @@
         <w:ind w:left="715"/>
       </w:pPr>
       <w:r>
+        <w:rPr>
+          <w:noProof/>
+        </w:rPr>
         <w:drawing>
           <wp:inline distT="0" distB="0" distL="0" distR="0">
             <wp:extent cx="5943600" cy="3921232"/>
@@ -1550,6 +1554,28 @@
         <w:t xml:space="preserve"> On the right side of tool bar the edit boxes show the time duration shown in plot window. You can also edit it to specify the time duration to shown.</w:t>
       </w:r>
     </w:p>
+    <w:p>
+      <w:pPr>
+        <w:pStyle w:val="ListParagraph"/>
+        <w:numPr>
+          <w:ilvl w:val="0"/>
+          <w:numId w:val="11"/>
+        </w:numPr>
+        <w:ind w:left="1037" w:hanging="357"/>
+      </w:pPr>
+      <w:r>
+        <w:t>Move legend</w:t>
+      </w:r>
+    </w:p>
+    <w:p>
+      <w:pPr>
+        <w:pStyle w:val="ListParagraph"/>
+        <w:ind w:left="1037"/>
+      </w:pPr>
+      <w:r>
+        <w:t>If the legend covers part of the data in which you are interesting you can move it by right click mouse in the legend area and choose the popped menu item.</w:t>
+      </w:r>
+    </w:p>
     <w:sectPr>
       <w:pgSz w:w="12240" w:h="15840"/>
       <w:pgMar w:top="1440" w:right="1440" w:bottom="1440" w:left="1440" w:header="708" w:footer="708" w:gutter="0"/>
@@ -1848,6 +1874,119 @@
     </w:lvl>
   </w:abstractNum>
   <w:abstractNum w:abstractNumId="3">
+    <w:nsid w:val="4D835D29"/>
+    <w:multiLevelType w:val="hybridMultilevel"/>
+    <w:tmpl w:val="500A22EA"/>
+    <w:lvl w:ilvl="0" w:tplc="04090005">
+      <w:start w:val="1"/>
+      <w:numFmt w:val="bullet"/>
+      <w:lvlText w:val=""/>
+      <w:lvlJc w:val="left"/>
+      <w:pPr>
+        <w:ind w:left="1757" w:hanging="360"/>
+      </w:pPr>
+      <w:rPr>
+        <w:rFonts w:ascii="Wingdings" w:hAnsi="Wingdings" w:hint="default"/>
+      </w:rPr>
+    </w:lvl>
+    <w:lvl w:ilvl="1" w:tplc="04090003" w:tentative="1">
+      <w:start w:val="1"/>
+      <w:numFmt w:val="bullet"/>
+      <w:lvlText w:val="o"/>
+      <w:lvlJc w:val="left"/>
+      <w:pPr>
+        <w:ind w:left="2477" w:hanging="360"/>
+      </w:pPr>
+      <w:rPr>
+        <w:rFonts w:ascii="Courier New" w:hAnsi="Courier New" w:cs="Courier New" w:hint="default"/>
+      </w:rPr>
+    </w:lvl>
+    <w:lvl w:ilvl="2" w:tplc="04090005" w:tentative="1">
+      <w:start w:val="1"/>
+      <w:numFmt w:val="bullet"/>
+      <w:lvlText w:val=""/>
+      <w:lvlJc w:val="left"/>
+      <w:pPr>
+        <w:ind w:left="3197" w:hanging="360"/>
+      </w:pPr>
+      <w:rPr>
+        <w:rFonts w:ascii="Wingdings" w:hAnsi="Wingdings" w:hint="default"/>
+      </w:rPr>
+    </w:lvl>
+    <w:lvl w:ilvl="3" w:tplc="04090001" w:tentative="1">
+      <w:start w:val="1"/>
+      <w:numFmt w:val="bullet"/>
+      <w:lvlText w:val=""/>
+      <w:lvlJc w:val="left"/>
+      <w:pPr>
+        <w:ind w:left="3917" w:hanging="360"/>
+      </w:pPr>
+      <w:rPr>
+        <w:rFonts w:ascii="Symbol" w:hAnsi="Symbol" w:hint="default"/>
+      </w:rPr>
+    </w:lvl>
+    <w:lvl w:ilvl="4" w:tplc="04090003" w:tentative="1">
+      <w:start w:val="1"/>
+      <w:numFmt w:val="bullet"/>
+      <w:lvlText w:val="o"/>
+      <w:lvlJc w:val="left"/>
+      <w:pPr>
+        <w:ind w:left="4637" w:hanging="360"/>
+      </w:pPr>
+      <w:rPr>
+        <w:rFonts w:ascii="Courier New" w:hAnsi="Courier New" w:cs="Courier New" w:hint="default"/>
+      </w:rPr>
+    </w:lvl>
+    <w:lvl w:ilvl="5" w:tplc="04090005" w:tentative="1">
+      <w:start w:val="1"/>
+      <w:numFmt w:val="bullet"/>
+      <w:lvlText w:val=""/>
+      <w:lvlJc w:val="left"/>
+      <w:pPr>
+        <w:ind w:left="5357" w:hanging="360"/>
+      </w:pPr>
+      <w:rPr>
+        <w:rFonts w:ascii="Wingdings" w:hAnsi="Wingdings" w:hint="default"/>
+      </w:rPr>
+    </w:lvl>
+    <w:lvl w:ilvl="6" w:tplc="04090001" w:tentative="1">
+      <w:start w:val="1"/>
+      <w:numFmt w:val="bullet"/>
+      <w:lvlText w:val=""/>
+      <w:lvlJc w:val="left"/>
+      <w:pPr>
+        <w:ind w:left="6077" w:hanging="360"/>
+      </w:pPr>
+      <w:rPr>
+        <w:rFonts w:ascii="Symbol" w:hAnsi="Symbol" w:hint="default"/>
+      </w:rPr>
+    </w:lvl>
+    <w:lvl w:ilvl="7" w:tplc="04090003" w:tentative="1">
+      <w:start w:val="1"/>
+      <w:numFmt w:val="bullet"/>
+      <w:lvlText w:val="o"/>
+      <w:lvlJc w:val="left"/>
+      <w:pPr>
+        <w:ind w:left="6797" w:hanging="360"/>
+      </w:pPr>
+      <w:rPr>
+        <w:rFonts w:ascii="Courier New" w:hAnsi="Courier New" w:cs="Courier New" w:hint="default"/>
+      </w:rPr>
+    </w:lvl>
+    <w:lvl w:ilvl="8" w:tplc="04090005" w:tentative="1">
+      <w:start w:val="1"/>
+      <w:numFmt w:val="bullet"/>
+      <w:lvlText w:val=""/>
+      <w:lvlJc w:val="left"/>
+      <w:pPr>
+        <w:ind w:left="7517" w:hanging="360"/>
+      </w:pPr>
+      <w:rPr>
+        <w:rFonts w:ascii="Wingdings" w:hAnsi="Wingdings" w:hint="default"/>
+      </w:rPr>
+    </w:lvl>
+  </w:abstractNum>
+  <w:abstractNum w:abstractNumId="4">
     <w:nsid w:val="5162666A"/>
     <w:multiLevelType w:val="hybridMultilevel"/>
     <w:tmpl w:val="4B488D6E"/>
@@ -1933,7 +2072,7 @@
       </w:pPr>
     </w:lvl>
   </w:abstractNum>
-  <w:abstractNum w:abstractNumId="4">
+  <w:abstractNum w:abstractNumId="5">
     <w:nsid w:val="57C2694D"/>
     <w:multiLevelType w:val="hybridMultilevel"/>
     <w:tmpl w:val="F62A69D2"/>
@@ -2019,7 +2158,7 @@
       </w:pPr>
     </w:lvl>
   </w:abstractNum>
-  <w:abstractNum w:abstractNumId="5">
+  <w:abstractNum w:abstractNumId="6">
     <w:nsid w:val="593A49F4"/>
     <w:multiLevelType w:val="multilevel"/>
     <w:tmpl w:val="CF1A91F4"/>
@@ -2135,7 +2274,7 @@
       </w:rPr>
     </w:lvl>
   </w:abstractNum>
-  <w:abstractNum w:abstractNumId="6">
+  <w:abstractNum w:abstractNumId="7">
     <w:nsid w:val="5E715F49"/>
     <w:multiLevelType w:val="hybridMultilevel"/>
     <w:tmpl w:val="9BB8680A"/>
@@ -2248,7 +2387,7 @@
       </w:rPr>
     </w:lvl>
   </w:abstractNum>
-  <w:abstractNum w:abstractNumId="7">
+  <w:abstractNum w:abstractNumId="8">
     <w:nsid w:val="6AD131D6"/>
     <w:multiLevelType w:val="hybridMultilevel"/>
     <w:tmpl w:val="3348CCE0"/>
@@ -2337,7 +2476,7 @@
       </w:pPr>
     </w:lvl>
   </w:abstractNum>
-  <w:abstractNum w:abstractNumId="8">
+  <w:abstractNum w:abstractNumId="9">
     <w:nsid w:val="6E6140B8"/>
     <w:multiLevelType w:val="hybridMultilevel"/>
     <w:tmpl w:val="3794784E"/>
@@ -2451,10 +2590,10 @@
     </w:lvl>
   </w:abstractNum>
   <w:num w:numId="1">
-    <w:abstractNumId w:val="3"/>
+    <w:abstractNumId w:val="4"/>
   </w:num>
   <w:num w:numId="2">
-    <w:abstractNumId w:val="4"/>
+    <w:abstractNumId w:val="5"/>
   </w:num>
   <w:num w:numId="3">
     <w:abstractNumId w:val="0"/>
@@ -2466,7 +2605,7 @@
     <w:abstractNumId w:val="1"/>
   </w:num>
   <w:num w:numId="6">
-    <w:abstractNumId w:val="7"/>
+    <w:abstractNumId w:val="8"/>
   </w:num>
   <w:num w:numId="7">
     <w:abstractNumId w:val="1"/>
@@ -2499,13 +2638,16 @@
     </w:lvlOverride>
   </w:num>
   <w:num w:numId="8">
-    <w:abstractNumId w:val="5"/>
+    <w:abstractNumId w:val="6"/>
   </w:num>
   <w:num w:numId="9">
-    <w:abstractNumId w:val="8"/>
+    <w:abstractNumId w:val="9"/>
   </w:num>
   <w:num w:numId="10">
-    <w:abstractNumId w:val="6"/>
+    <w:abstractNumId w:val="7"/>
+  </w:num>
+  <w:num w:numId="11">
+    <w:abstractNumId w:val="3"/>
   </w:num>
 </w:numbering>
 </file>
@@ -3263,7 +3405,7 @@
 </file>
 
 <file path=customXml/itemProps1.xml><?xml version="1.0" encoding="utf-8"?>
-<ds:datastoreItem xmlns:ds="http://schemas.openxmlformats.org/officeDocument/2006/customXml" ds:itemID="{091FB727-62C6-4B49-9093-3D235F4C6B35}">
+<ds:datastoreItem xmlns:ds="http://schemas.openxmlformats.org/officeDocument/2006/customXml" ds:itemID="{6592A9C2-55B5-4DE2-8F29-1F74C1B2B321}">
   <ds:schemaRefs>
     <ds:schemaRef ds:uri="http://schemas.openxmlformats.org/officeDocument/2006/bibliography"/>
   </ds:schemaRefs>

</xml_diff>

<commit_message>
Update document and add nsis script
</commit_message>
<xml_diff>
--- a/doc/Visual Statistics User Guide.docx
+++ b/doc/Visual Statistics User Guide.docx
@@ -56,7 +56,7 @@
           <w:r>
             <w:fldChar w:fldCharType="separate"/>
           </w:r>
-          <w:hyperlink w:anchor="_Toc428524255" w:history="1">
+          <w:hyperlink w:anchor="_Toc429644914" w:history="1">
             <w:r>
               <w:rPr>
                 <w:rStyle w:val="Hyperlink"/>
@@ -96,7 +96,7 @@
                 <w:noProof/>
                 <w:webHidden/>
               </w:rPr>
-              <w:instrText xml:space="preserve"> PAGEREF _Toc428524255 \h </w:instrText>
+              <w:instrText xml:space="preserve"> PAGEREF _Toc429644914 \h </w:instrText>
             </w:r>
             <w:r>
               <w:rPr>
@@ -138,7 +138,7 @@
               <w:noProof/>
             </w:rPr>
           </w:pPr>
-          <w:hyperlink w:anchor="_Toc428524256" w:history="1">
+          <w:hyperlink w:anchor="_Toc429644915" w:history="1">
             <w:r>
               <w:rPr>
                 <w:rStyle w:val="Hyperlink"/>
@@ -178,7 +178,7 @@
                 <w:noProof/>
                 <w:webHidden/>
               </w:rPr>
-              <w:instrText xml:space="preserve"> PAGEREF _Toc428524256 \h </w:instrText>
+              <w:instrText xml:space="preserve"> PAGEREF _Toc429644915 \h </w:instrText>
             </w:r>
             <w:r>
               <w:rPr>
@@ -220,7 +220,7 @@
               <w:noProof/>
             </w:rPr>
           </w:pPr>
-          <w:hyperlink w:anchor="_Toc428524257" w:history="1">
+          <w:hyperlink w:anchor="_Toc429644916" w:history="1">
             <w:r>
               <w:rPr>
                 <w:rStyle w:val="Hyperlink"/>
@@ -260,7 +260,7 @@
                 <w:noProof/>
                 <w:webHidden/>
               </w:rPr>
-              <w:instrText xml:space="preserve"> PAGEREF _Toc428524257 \h </w:instrText>
+              <w:instrText xml:space="preserve"> PAGEREF _Toc429644916 \h </w:instrText>
             </w:r>
             <w:r>
               <w:rPr>
@@ -302,7 +302,7 @@
               <w:noProof/>
             </w:rPr>
           </w:pPr>
-          <w:hyperlink w:anchor="_Toc428524258" w:history="1">
+          <w:hyperlink w:anchor="_Toc429644917" w:history="1">
             <w:r>
               <w:rPr>
                 <w:rStyle w:val="Hyperlink"/>
@@ -342,7 +342,7 @@
                 <w:noProof/>
                 <w:webHidden/>
               </w:rPr>
-              <w:instrText xml:space="preserve"> PAGEREF _Toc428524258 \h </w:instrText>
+              <w:instrText xml:space="preserve"> PAGEREF _Toc429644917 \h </w:instrText>
             </w:r>
             <w:r>
               <w:rPr>
@@ -384,7 +384,7 @@
               <w:noProof/>
             </w:rPr>
           </w:pPr>
-          <w:hyperlink w:anchor="_Toc428524259" w:history="1">
+          <w:hyperlink w:anchor="_Toc429644918" w:history="1">
             <w:r>
               <w:rPr>
                 <w:rStyle w:val="Hyperlink"/>
@@ -424,7 +424,7 @@
                 <w:noProof/>
                 <w:webHidden/>
               </w:rPr>
-              <w:instrText xml:space="preserve"> PAGEREF _Toc428524259 \h </w:instrText>
+              <w:instrText xml:space="preserve"> PAGEREF _Toc429644918 \h </w:instrText>
             </w:r>
             <w:r>
               <w:rPr>
@@ -466,7 +466,7 @@
               <w:noProof/>
             </w:rPr>
           </w:pPr>
-          <w:hyperlink w:anchor="_Toc428524260" w:history="1">
+          <w:hyperlink w:anchor="_Toc429644919" w:history="1">
             <w:r>
               <w:rPr>
                 <w:rStyle w:val="Hyperlink"/>
@@ -506,7 +506,7 @@
                 <w:noProof/>
                 <w:webHidden/>
               </w:rPr>
-              <w:instrText xml:space="preserve"> PAGEREF _Toc428524260 \h </w:instrText>
+              <w:instrText xml:space="preserve"> PAGEREF _Toc429644919 \h </w:instrText>
             </w:r>
             <w:r>
               <w:rPr>
@@ -548,7 +548,7 @@
               <w:noProof/>
             </w:rPr>
           </w:pPr>
-          <w:hyperlink w:anchor="_Toc428524261" w:history="1">
+          <w:hyperlink w:anchor="_Toc429644920" w:history="1">
             <w:r>
               <w:rPr>
                 <w:rStyle w:val="Hyperlink"/>
@@ -588,7 +588,7 @@
                 <w:noProof/>
                 <w:webHidden/>
               </w:rPr>
-              <w:instrText xml:space="preserve"> PAGEREF _Toc428524261 \h </w:instrText>
+              <w:instrText xml:space="preserve"> PAGEREF _Toc429644920 \h </w:instrText>
             </w:r>
             <w:r>
               <w:rPr>
@@ -630,7 +630,7 @@
               <w:noProof/>
             </w:rPr>
           </w:pPr>
-          <w:hyperlink w:anchor="_Toc428524262" w:history="1">
+          <w:hyperlink w:anchor="_Toc429644921" w:history="1">
             <w:r>
               <w:rPr>
                 <w:rStyle w:val="Hyperlink"/>
@@ -670,7 +670,7 @@
                 <w:noProof/>
                 <w:webHidden/>
               </w:rPr>
-              <w:instrText xml:space="preserve"> PAGEREF _Toc428524262 \h </w:instrText>
+              <w:instrText xml:space="preserve"> PAGEREF _Toc429644921 \h </w:instrText>
             </w:r>
             <w:r>
               <w:rPr>
@@ -712,7 +712,7 @@
       <w:pPr>
         <w:pStyle w:val="Heading1"/>
       </w:pPr>
-      <w:bookmarkStart w:id="0" w:name="_Toc428524255"/>
+      <w:bookmarkStart w:id="0" w:name="_Toc429644914"/>
       <w:r>
         <w:t>Introduction</w:t>
       </w:r>
@@ -809,16 +809,10 @@
         <w:t>Supporting</w:t>
       </w:r>
       <w:r>
-        <w:t xml:space="preserve"> save</w:t>
-      </w:r>
-      <w:r>
-        <w:t xml:space="preserve"> not only the parsed image but also the parse</w:t>
-      </w:r>
-      <w:r>
-        <w:t>d</w:t>
-      </w:r>
-      <w:r>
-        <w:t xml:space="preserve"> data</w:t>
+        <w:t xml:space="preserve"> </w:t>
+      </w:r>
+      <w:r>
+        <w:t>one dimension scale</w:t>
       </w:r>
     </w:p>
     <w:p>
@@ -826,17 +820,14 @@
         <w:ind w:left="360"/>
       </w:pPr>
       <w:r>
-        <w:t>Currently support Windows and Linux (Ubuntu)</w:t>
-      </w:r>
-      <w:r>
-        <w:t>.</w:t>
+        <w:t>Supporting platform: Windows, Linux</w:t>
       </w:r>
     </w:p>
     <w:p>
       <w:pPr>
         <w:pStyle w:val="Heading1"/>
       </w:pPr>
-      <w:bookmarkStart w:id="1" w:name="_Toc428524256"/>
+      <w:bookmarkStart w:id="1" w:name="_Toc429644915"/>
       <w:r>
         <w:t>Graph User Interface</w:t>
       </w:r>
@@ -846,7 +837,7 @@
       <w:pPr>
         <w:pStyle w:val="Heading2"/>
       </w:pPr>
-      <w:bookmarkStart w:id="2" w:name="_Toc428524257"/>
+      <w:bookmarkStart w:id="2" w:name="_Toc429644916"/>
       <w:r>
         <w:t>Main Window</w:t>
       </w:r>
@@ -929,7 +920,7 @@
       <w:pPr>
         <w:pStyle w:val="Heading3"/>
       </w:pPr>
-      <w:bookmarkStart w:id="3" w:name="_Toc428524258"/>
+      <w:bookmarkStart w:id="3" w:name="_Toc429644917"/>
       <w:r>
         <w:t>Add statistics files to file list view</w:t>
       </w:r>
@@ -1007,7 +998,15 @@
         <w:ind w:left="715"/>
       </w:pPr>
       <w:r>
-        <w:t>Plot file (have .plot extension name) is a private file format which contains the parsed statistics values. With this file you can open it later to show the parsed value in plot window, this is much faster than open the original statistics csv fi</w:t>
+        <w:t xml:space="preserve">Plot file (have .plot extension name) is a private file format which contains the parsed statistics values. With this file you can open it later to show the parsed value in plot window, this is much faster than open the original statistics </w:t>
+      </w:r>
+      <w:proofErr w:type="spellStart"/>
+      <w:r>
+        <w:t>csv</w:t>
+      </w:r>
+      <w:proofErr w:type="spellEnd"/>
+      <w:r>
+        <w:t xml:space="preserve"> fi</w:t>
       </w:r>
       <w:r>
         <w:t>le because there is no file parsing.</w:t>
@@ -1017,7 +1016,7 @@
       <w:pPr>
         <w:pStyle w:val="Heading3"/>
       </w:pPr>
-      <w:bookmarkStart w:id="4" w:name="_Toc428524259"/>
+      <w:bookmarkStart w:id="4" w:name="_Toc429644918"/>
       <w:r>
         <w:t>Filter out statistics names</w:t>
       </w:r>
@@ -1076,7 +1075,7 @@
         <w:t xml:space="preserve"> and shown</w:t>
       </w:r>
       <w:r>
-        <w:t>. Please note that the count of statistics name to be parsed should not exceeded 6.</w:t>
+        <w:t>.</w:t>
       </w:r>
     </w:p>
     <w:p>
@@ -1084,21 +1083,21 @@
         <w:ind w:left="715"/>
       </w:pPr>
       <w:r>
+        <w:t xml:space="preserve">Because there are a lot of statistics names and </w:t>
+      </w:r>
+      <w:r>
+        <w:t>probably</w:t>
+      </w:r>
+      <w:r>
+        <w:t xml:space="preserve"> you cannot easily find out the statistics names which you want, so you may want to use regular expression to filter out the needless statistics names from the view.</w:t>
+      </w:r>
+    </w:p>
+    <w:p>
+      <w:pPr>
+        <w:ind w:left="715"/>
+      </w:pPr>
+      <w:r>
         <w:lastRenderedPageBreak/>
-        <w:t xml:space="preserve">Because there are a lot of statistics names and </w:t>
-      </w:r>
-      <w:r>
-        <w:t>probably</w:t>
-      </w:r>
-      <w:r>
-        <w:t xml:space="preserve"> you cannot easily find out the statistics names which you want, so you may want to use regular expression to filter out the needless statistics names from the view.</w:t>
-      </w:r>
-    </w:p>
-    <w:p>
-      <w:pPr>
-        <w:ind w:left="715"/>
-      </w:pPr>
-      <w:r>
         <w:t xml:space="preserve">The difference between </w:t>
       </w:r>
       <w:r>
@@ -1114,7 +1113,21 @@
         <w:rPr>
           <w:b/>
         </w:rPr>
-        <w:t>[Draw Plot In Multiple Windows]</w:t>
+        <w:t xml:space="preserve">[Draw Plot </w:t>
+      </w:r>
+      <w:proofErr w:type="gramStart"/>
+      <w:r>
+        <w:rPr>
+          <w:b/>
+        </w:rPr>
+        <w:t>In</w:t>
+      </w:r>
+      <w:proofErr w:type="gramEnd"/>
+      <w:r>
+        <w:rPr>
+          <w:b/>
+        </w:rPr>
+        <w:t xml:space="preserve"> Multiple Windows]</w:t>
       </w:r>
       <w:r>
         <w:t xml:space="preserve"> is that the former will draw all the parsed statistics values in one window while the latter will draw each parsed statistics value in a separate window.</w:t>
@@ -1129,7 +1142,7 @@
       <w:pPr>
         <w:pStyle w:val="Heading2"/>
       </w:pPr>
-      <w:bookmarkStart w:id="5" w:name="_Toc428524260"/>
+      <w:bookmarkStart w:id="5" w:name="_Toc429644919"/>
       <w:r>
         <w:t>Plot Window</w:t>
       </w:r>
@@ -1153,7 +1166,7 @@
         </w:rPr>
         <w:drawing>
           <wp:inline distT="0" distB="0" distL="0" distR="0">
-            <wp:extent cx="5943600" cy="3921232"/>
+            <wp:extent cx="5943600" cy="3794253"/>
             <wp:effectExtent l="19050" t="0" r="0" b="0"/>
             <wp:docPr id="2" name="Picture 19"/>
             <wp:cNvGraphicFramePr>
@@ -1170,7 +1183,6 @@
                   </pic:nvPicPr>
                   <pic:blipFill>
                     <a:blip r:embed="rId7" cstate="print"/>
-                    <a:srcRect/>
                     <a:stretch>
                       <a:fillRect/>
                     </a:stretch>
@@ -1178,7 +1190,7 @@
                   <pic:spPr bwMode="auto">
                     <a:xfrm>
                       <a:off x="0" y="0"/>
-                      <a:ext cx="5943600" cy="3921232"/>
+                      <a:ext cx="5943600" cy="3794253"/>
                     </a:xfrm>
                     <a:prstGeom prst="rect">
                       <a:avLst/>
@@ -1202,7 +1214,7 @@
       <w:pPr>
         <w:pStyle w:val="Heading3"/>
       </w:pPr>
-      <w:bookmarkStart w:id="6" w:name="_Toc428524261"/>
+      <w:bookmarkStart w:id="6" w:name="_Toc429644920"/>
       <w:r>
         <w:t>The tool bar</w:t>
       </w:r>
@@ -1247,10 +1259,32 @@
         <w:rPr>
           <w:b/>
         </w:rPr>
-        <w:t>Save As Image</w:t>
-      </w:r>
-      <w:r>
-        <w:t xml:space="preserve"> functionality which will save the drawn image to a .png file</w:t>
+        <w:t xml:space="preserve">Save </w:t>
+      </w:r>
+      <w:proofErr w:type="gramStart"/>
+      <w:r>
+        <w:rPr>
+          <w:b/>
+        </w:rPr>
+        <w:t>As</w:t>
+      </w:r>
+      <w:proofErr w:type="gramEnd"/>
+      <w:r>
+        <w:rPr>
+          <w:b/>
+        </w:rPr>
+        <w:t xml:space="preserve"> Image</w:t>
+      </w:r>
+      <w:r>
+        <w:t xml:space="preserve"> functionality which will save the drawn image to a .</w:t>
+      </w:r>
+      <w:proofErr w:type="spellStart"/>
+      <w:r>
+        <w:t>png</w:t>
+      </w:r>
+      <w:proofErr w:type="spellEnd"/>
+      <w:r>
+        <w:t xml:space="preserve"> file</w:t>
       </w:r>
       <w:r>
         <w:t xml:space="preserve">. </w:t>
@@ -1284,7 +1318,6 @@
         <w:rPr>
           <w:b/>
         </w:rPr>
-        <w:lastRenderedPageBreak/>
         <w:t>Restore Scale</w:t>
       </w:r>
     </w:p>
@@ -1331,7 +1364,14 @@
         <w:ind w:left="1037"/>
       </w:pPr>
       <w:r>
-        <w:t>Press this button will switch between normal mode and delta mode. In normal mode the parsed value will be drawn by its original value. In delta mode the parsed value is drawn by its value minus the parsed value before it. For example the original parsed values are [10, 12, 15, 20, 45], in delta mode the parsed value will translate to [0, 2, 3, 5, 25] (the first value in delta mode is always 0).</w:t>
+        <w:lastRenderedPageBreak/>
+        <w:t>Press this button will switch between normal mode and delta mode. In normal mode the parsed value will be drawn by its original value. In delta mode t</w:t>
+      </w:r>
+      <w:r>
+        <w:t>he parsed value is drawn by its value subtract the</w:t>
+      </w:r>
+      <w:r>
+        <w:t xml:space="preserve"> value before it. For example the original parsed values are [10, 12, 15, 20, 45], in delta mode the parsed value will translate to [0, 2, 3, 5, 25] (the first value in delta mode is always 0).</w:t>
       </w:r>
     </w:p>
     <w:p>
@@ -1350,7 +1390,13 @@
         <w:rPr>
           <w:b/>
         </w:rPr>
-        <w:t>Mark abnormal time</w:t>
+        <w:t>Mark Abnormal T</w:t>
+      </w:r>
+      <w:r>
+        <w:rPr>
+          <w:b/>
+        </w:rPr>
+        <w:t>ime</w:t>
       </w:r>
     </w:p>
     <w:p>
@@ -1368,7 +1414,16 @@
         <w:t xml:space="preserve"> the time difference between each sample is nearly constant. We can use this button to mark the abnormal sample, for example the following </w:t>
       </w:r>
       <w:r>
-        <w:t>picture has an abnormal sample, the time before this sample is 12:41:10 t</w:t>
+        <w:t>picture has an abnormal sample. T</w:t>
+      </w:r>
+      <w:r>
+        <w:t>he time before this sample is 12:41:10</w:t>
+      </w:r>
+      <w:r>
+        <w:t>,</w:t>
+      </w:r>
+      <w:r>
+        <w:t xml:space="preserve"> t</w:t>
       </w:r>
       <w:r>
         <w:t>he time difference is nearly four</w:t>
@@ -1465,7 +1520,7 @@
       <w:pPr>
         <w:pStyle w:val="Heading3"/>
       </w:pPr>
-      <w:bookmarkStart w:id="7" w:name="_Toc428524262"/>
+      <w:bookmarkStart w:id="7" w:name="_Toc429644921"/>
       <w:r>
         <w:t>The main area</w:t>
       </w:r>
@@ -1498,7 +1553,6 @@
         <w:ind w:left="1037"/>
       </w:pPr>
       <w:r>
-        <w:lastRenderedPageBreak/>
         <w:t>When you want to see the</w:t>
       </w:r>
       <w:r>
@@ -1527,6 +1581,9 @@
       </w:r>
       <w:r>
         <w:t xml:space="preserve"> to only scale Y axis.</w:t>
+      </w:r>
+      <w:r>
+        <w:t xml:space="preserve"> In addition to this, it is possible to edit the start and end date time in the tool bar edit box to scale the X axis.</w:t>
       </w:r>
     </w:p>
     <w:p>
@@ -1539,6 +1596,7 @@
         <w:ind w:left="1037" w:hanging="357"/>
       </w:pPr>
       <w:r>
+        <w:lastRenderedPageBreak/>
         <w:t>Dragging</w:t>
       </w:r>
     </w:p>
@@ -3405,7 +3463,7 @@
 </file>
 
 <file path=customXml/itemProps1.xml><?xml version="1.0" encoding="utf-8"?>
-<ds:datastoreItem xmlns:ds="http://schemas.openxmlformats.org/officeDocument/2006/customXml" ds:itemID="{6592A9C2-55B5-4DE2-8F29-1F74C1B2B321}">
+<ds:datastoreItem xmlns:ds="http://schemas.openxmlformats.org/officeDocument/2006/customXml" ds:itemID="{8C84FD92-5937-4373-80B5-DA652B8A5F3C}">
   <ds:schemaRefs>
     <ds:schemaRef ds:uri="http://schemas.openxmlformats.org/officeDocument/2006/bibliography"/>
   </ds:schemaRefs>

</xml_diff>